<commit_message>
ultimos pendientes de pruebas software v3
</commit_message>
<xml_diff>
--- a/docs/Pruebas SOFTWARE ALTACTIC v3 Edicion.docx
+++ b/docs/Pruebas SOFTWARE ALTACTIC v3 Edicion.docx
@@ -123,15 +123,15 @@
         </w:numPr>
         <w:rPr>
           <w:rFonts w:ascii="Arial" w:hAnsi="Arial" w:cs="Arial"/>
-          <w:color w:val="28475D"/>
-          <w:sz w:val="20"/>
-          <w:szCs w:val="20"/>
-        </w:rPr>
-      </w:pPr>
-      <w:r>
-        <w:rPr>
-          <w:rFonts w:ascii="Arial" w:hAnsi="Arial" w:cs="Arial"/>
-          <w:color w:val="28475D"/>
+          <w:color w:val="00B050"/>
+          <w:sz w:val="20"/>
+          <w:szCs w:val="20"/>
+        </w:rPr>
+      </w:pPr>
+      <w:r>
+        <w:rPr>
+          <w:rFonts w:ascii="Arial" w:hAnsi="Arial" w:cs="Arial"/>
+          <w:color w:val="00B050"/>
           <w:sz w:val="20"/>
           <w:szCs w:val="20"/>
         </w:rPr>
@@ -140,7 +140,7 @@
       <w:r>
         <w:rPr>
           <w:rFonts w:ascii="Arial" w:hAnsi="Arial" w:cs="Arial"/>
-          <w:color w:val="28475D"/>
+          <w:color w:val="00B050"/>
           <w:sz w:val="20"/>
           <w:szCs w:val="20"/>
         </w:rPr>
@@ -149,7 +149,7 @@
       <w:r>
         <w:rPr>
           <w:rFonts w:ascii="Arial" w:hAnsi="Arial" w:cs="Arial"/>
-          <w:color w:val="28475D"/>
+          <w:color w:val="00B050"/>
           <w:sz w:val="20"/>
           <w:szCs w:val="20"/>
         </w:rPr>
@@ -428,7 +428,7 @@
         <w:spacing w:after="0"/>
         <w:rPr>
           <w:rFonts w:ascii="Arial" w:hAnsi="Arial" w:cs="Arial"/>
-          <w:color w:val="00B050"/>
+          <w:color w:val="00B0F0"/>
           <w:sz w:val="20"/>
           <w:szCs w:val="20"/>
         </w:rPr>
@@ -449,13 +449,22 @@
           <w:sz w:val="20"/>
           <w:szCs w:val="20"/>
         </w:rPr>
-        <w:t xml:space="preserve"> (Cambiado en DB en producción 1.1, y </w:t>
+        <w:t xml:space="preserve"> </w:t>
+      </w:r>
+      <w:r>
+        <w:rPr>
+          <w:rFonts w:ascii="Arial" w:hAnsi="Arial" w:cs="Arial"/>
+          <w:color w:val="00B0F0"/>
+          <w:sz w:val="20"/>
+          <w:szCs w:val="20"/>
+        </w:rPr>
+        <w:t xml:space="preserve">(Cambiado en DB en producción 1.1, y </w:t>
       </w:r>
       <w:proofErr w:type="spellStart"/>
       <w:r>
         <w:rPr>
           <w:rFonts w:ascii="Arial" w:hAnsi="Arial" w:cs="Arial"/>
-          <w:color w:val="00B050"/>
+          <w:color w:val="00B0F0"/>
           <w:sz w:val="20"/>
           <w:szCs w:val="20"/>
         </w:rPr>
@@ -465,7 +474,7 @@
       <w:r>
         <w:rPr>
           <w:rFonts w:ascii="Arial" w:hAnsi="Arial" w:cs="Arial"/>
-          <w:color w:val="00B050"/>
+          <w:color w:val="00B0F0"/>
           <w:sz w:val="20"/>
           <w:szCs w:val="20"/>
         </w:rPr>
@@ -482,7 +491,7 @@
         <w:spacing w:after="0"/>
         <w:rPr>
           <w:rFonts w:ascii="Arial" w:hAnsi="Arial" w:cs="Arial"/>
-          <w:color w:val="00B050"/>
+          <w:color w:val="00B0F0"/>
           <w:sz w:val="20"/>
           <w:szCs w:val="20"/>
         </w:rPr>
@@ -508,7 +517,7 @@
       <w:r>
         <w:rPr>
           <w:rFonts w:ascii="Arial" w:hAnsi="Arial" w:cs="Arial"/>
-          <w:color w:val="00B050"/>
+          <w:color w:val="00B0F0"/>
           <w:sz w:val="20"/>
           <w:szCs w:val="20"/>
         </w:rPr>
@@ -518,7 +527,7 @@
       <w:r>
         <w:rPr>
           <w:rFonts w:ascii="Arial" w:hAnsi="Arial" w:cs="Arial"/>
-          <w:color w:val="00B050"/>
+          <w:color w:val="00B0F0"/>
           <w:sz w:val="20"/>
           <w:szCs w:val="20"/>
         </w:rPr>
@@ -528,7 +537,7 @@
       <w:r>
         <w:rPr>
           <w:rFonts w:ascii="Arial" w:hAnsi="Arial" w:cs="Arial"/>
-          <w:color w:val="00B050"/>
+          <w:color w:val="00B0F0"/>
           <w:sz w:val="20"/>
           <w:szCs w:val="20"/>
         </w:rPr>
@@ -639,25 +648,7 @@
           <w:sz w:val="20"/>
           <w:szCs w:val="20"/>
         </w:rPr>
-        <w:t>(</w:t>
-      </w:r>
-      <w:r>
-        <w:rPr>
-          <w:rFonts w:ascii="Arial" w:hAnsi="Arial" w:cs="Arial"/>
-          <w:color w:val="00B0F0"/>
-          <w:sz w:val="20"/>
-          <w:szCs w:val="20"/>
-        </w:rPr>
-        <w:t>Es necesario por parte del administrador hacer activación de los mentores de orientación vocacional</w:t>
-      </w:r>
-      <w:r>
-        <w:rPr>
-          <w:rFonts w:ascii="Arial" w:hAnsi="Arial" w:cs="Arial"/>
-          <w:color w:val="00B0F0"/>
-          <w:sz w:val="20"/>
-          <w:szCs w:val="20"/>
-        </w:rPr>
-        <w:t>)</w:t>
+        <w:t>(Es necesario por parte del administrador hacer activación de los mentores de orientación vocacional)</w:t>
       </w:r>
     </w:p>
     <w:p>
@@ -743,48 +734,55 @@
         <w:spacing w:after="0"/>
         <w:rPr>
           <w:rFonts w:ascii="Arial" w:hAnsi="Arial" w:cs="Arial"/>
+          <w:color w:val="00B0F0"/>
+          <w:sz w:val="20"/>
+          <w:szCs w:val="20"/>
+        </w:rPr>
+      </w:pPr>
+      <w:r>
+        <w:rPr>
+          <w:rFonts w:ascii="Arial" w:hAnsi="Arial" w:cs="Arial"/>
+          <w:color w:val="00B050"/>
+          <w:sz w:val="20"/>
+          <w:szCs w:val="20"/>
+        </w:rPr>
+        <w:t xml:space="preserve">Pero antes es necesario comprar tres paquetes (programa de </w:t>
+      </w:r>
+      <w:r>
+        <w:rPr>
+          <w:rFonts w:ascii="Arial" w:hAnsi="Arial" w:cs="Arial"/>
+          <w:color w:val="00B050"/>
+          <w:sz w:val="20"/>
+          <w:szCs w:val="20"/>
+        </w:rPr>
+        <w:t>Orientación</w:t>
+      </w:r>
+      <w:r>
+        <w:rPr>
+          <w:rFonts w:ascii="Arial" w:hAnsi="Arial" w:cs="Arial"/>
+          <w:color w:val="00B050"/>
+          <w:sz w:val="20"/>
+          <w:szCs w:val="20"/>
+        </w:rPr>
+        <w:t>) de $850.000, que son los de la prueba piloto.</w:t>
+      </w:r>
+      <w:r>
+        <w:rPr>
+          <w:rFonts w:ascii="Arial" w:hAnsi="Arial" w:cs="Arial"/>
           <w:color w:val="FF0000"/>
           <w:sz w:val="20"/>
           <w:szCs w:val="20"/>
         </w:rPr>
-      </w:pPr>
-      <w:r>
-        <w:rPr>
-          <w:rFonts w:ascii="Arial" w:hAnsi="Arial" w:cs="Arial"/>
-          <w:color w:val="FF0000"/>
-          <w:sz w:val="20"/>
-          <w:szCs w:val="20"/>
-        </w:rPr>
-        <w:t>Pero antes es necesa</w:t>
-      </w:r>
-      <w:bookmarkStart w:id="0" w:name="_GoBack"/>
-      <w:bookmarkEnd w:id="0"/>
-      <w:r>
-        <w:rPr>
-          <w:rFonts w:ascii="Arial" w:hAnsi="Arial" w:cs="Arial"/>
-          <w:color w:val="FF0000"/>
-          <w:sz w:val="20"/>
-          <w:szCs w:val="20"/>
-        </w:rPr>
-        <w:t xml:space="preserve">rio comprar tres paquetes (programa de </w:t>
-      </w:r>
-      <w:r>
-        <w:rPr>
-          <w:rFonts w:ascii="Arial" w:hAnsi="Arial" w:cs="Arial"/>
-          <w:color w:val="FF0000"/>
-          <w:sz w:val="20"/>
-          <w:szCs w:val="20"/>
-        </w:rPr>
-        <w:t>Orientación</w:t>
-      </w:r>
-      <w:r>
-        <w:rPr>
-          <w:rFonts w:ascii="Arial" w:hAnsi="Arial" w:cs="Arial"/>
-          <w:color w:val="FF0000"/>
-          <w:sz w:val="20"/>
-          <w:szCs w:val="20"/>
-        </w:rPr>
-        <w:t>) de $850.000, que son los de la prueba piloto.</w:t>
+        <w:t xml:space="preserve"> </w:t>
+      </w:r>
+      <w:r>
+        <w:rPr>
+          <w:rFonts w:ascii="Arial" w:hAnsi="Arial" w:cs="Arial"/>
+          <w:color w:val="00B0F0"/>
+          <w:sz w:val="20"/>
+          <w:szCs w:val="20"/>
+        </w:rPr>
+        <w:t>(Pendiente realizar pago e indicar a que usuarios asignar esos pagos)</w:t>
       </w:r>
     </w:p>
     <w:p>
@@ -826,25 +824,16 @@
           <w:sz w:val="20"/>
           <w:szCs w:val="20"/>
         </w:rPr>
-        <w:t>(</w:t>
-      </w:r>
-      <w:r>
-        <w:rPr>
-          <w:rFonts w:ascii="Arial" w:hAnsi="Arial" w:cs="Arial"/>
-          <w:color w:val="00B0F0"/>
-          <w:sz w:val="20"/>
-          <w:szCs w:val="20"/>
-        </w:rPr>
-        <w:t>Cambio de imágenes de trofeos, científico de mapa</w:t>
-      </w:r>
-      <w:r>
-        <w:rPr>
-          <w:rFonts w:ascii="Arial" w:hAnsi="Arial" w:cs="Arial"/>
-          <w:color w:val="FF0000"/>
-          <w:sz w:val="20"/>
-          <w:szCs w:val="20"/>
-        </w:rPr>
-        <w:t>, pendiente mapa, debido a que es necesario solo 1 imagen, y sin transparencia</w:t>
+        <w:t>(Cambio de imágenes de trofeos, científico de mapa</w:t>
+      </w:r>
+      <w:r>
+        <w:rPr>
+          <w:rFonts w:ascii="Arial" w:hAnsi="Arial" w:cs="Arial"/>
+          <w:color w:val="00B0F0"/>
+          <w:sz w:val="20"/>
+          <w:szCs w:val="20"/>
+        </w:rPr>
+        <w:t xml:space="preserve"> y mapas para programa de orientación e informativo</w:t>
       </w:r>
       <w:r>
         <w:rPr>
@@ -1152,25 +1141,7 @@
           <w:sz w:val="20"/>
           <w:szCs w:val="20"/>
         </w:rPr>
-        <w:t>VocationNet\src\AT\vocationetBundle\Resources\translations</w:t>
-      </w:r>
-      <w:r>
-        <w:rPr>
-          <w:rFonts w:ascii="Arial" w:hAnsi="Arial" w:cs="Arial"/>
-          <w:color w:val="00B0F0"/>
-          <w:sz w:val="20"/>
-          <w:szCs w:val="20"/>
-        </w:rPr>
-        <w:t>\</w:t>
-      </w:r>
-      <w:r>
-        <w:rPr>
-          <w:rFonts w:ascii="Arial" w:hAnsi="Arial" w:cs="Arial"/>
-          <w:color w:val="00B0F0"/>
-          <w:sz w:val="20"/>
-          <w:szCs w:val="20"/>
-        </w:rPr>
-        <w:t>label.es.xliff</w:t>
+        <w:t>VocationNet\src\AT\vocationetBundle\Resources\translations\label.es.xliff</w:t>
       </w:r>
     </w:p>
     <w:p>
@@ -1190,16 +1161,7 @@
           <w:sz w:val="20"/>
           <w:szCs w:val="20"/>
         </w:rPr>
-        <w:t xml:space="preserve">Estructura del archivo, </w:t>
-      </w:r>
-      <w:r>
-        <w:rPr>
-          <w:rFonts w:ascii="Arial" w:hAnsi="Arial" w:cs="Arial"/>
-          <w:color w:val="00B0F0"/>
-          <w:sz w:val="20"/>
-          <w:szCs w:val="20"/>
-        </w:rPr>
-        <w:t>este archivo tiene una estructura XML, en la cual se un TRANS-UNIT que es el Id de la traducción, un SOURCE, que es el texto que se encuentra en la vista, y un TARGET que es la t</w:t>
+        <w:t>Estructura del archivo, este archivo tiene una estructura XML, en la cual se un TRANS-UNIT que es el Id de la traducción, un SOURCE, que es el texto que se encuentra en la vista, y un TARGET que es la t</w:t>
       </w:r>
       <w:r>
         <w:rPr>
@@ -1217,16 +1179,7 @@
           <w:sz w:val="20"/>
           <w:szCs w:val="20"/>
         </w:rPr>
-        <w:t>vista, por lo que para cambiar estos textos es necesario cambiar el valor de TARGET.</w:t>
-      </w:r>
-      <w:r>
-        <w:rPr>
-          <w:rFonts w:ascii="Arial" w:hAnsi="Arial" w:cs="Arial"/>
-          <w:color w:val="00B0F0"/>
-          <w:sz w:val="20"/>
-          <w:szCs w:val="20"/>
-        </w:rPr>
-        <w:t xml:space="preserve">, </w:t>
+        <w:t xml:space="preserve">vista, por lo que para cambiar estos textos es necesario cambiar el valor de TARGET., </w:t>
       </w:r>
       <w:r>
         <w:rPr>
@@ -1505,16 +1458,7 @@
           <w:sz w:val="20"/>
           <w:szCs w:val="20"/>
         </w:rPr>
-        <w:t xml:space="preserve"> experto </w:t>
-      </w:r>
-      <w:r>
-        <w:rPr>
-          <w:rFonts w:ascii="Arial" w:hAnsi="Arial" w:cs="Arial"/>
-          <w:color w:val="00B0F0"/>
-          <w:sz w:val="20"/>
-          <w:szCs w:val="20"/>
-        </w:rPr>
-        <w:t>orientación vocacional&lt;/target&gt;</w:t>
+        <w:t xml:space="preserve"> experto orientación vocacional&lt;/target&gt;</w:t>
       </w:r>
     </w:p>
     <w:p>
@@ -1624,16 +1568,7 @@
           <w:sz w:val="20"/>
           <w:szCs w:val="20"/>
         </w:rPr>
-        <w:t xml:space="preserve"> de mapa:</w:t>
-      </w:r>
-      <w:r>
-        <w:rPr>
-          <w:rFonts w:ascii="Arial" w:hAnsi="Arial" w:cs="Arial"/>
-          <w:color w:val="00B0F0"/>
-          <w:sz w:val="20"/>
-          <w:szCs w:val="20"/>
-        </w:rPr>
-        <w:t xml:space="preserve"> </w:t>
+        <w:t xml:space="preserve"> de mapa: </w:t>
       </w:r>
       <w:r>
         <w:rPr>
@@ -1643,14 +1578,6 @@
           <w:szCs w:val="20"/>
         </w:rPr>
         <w:tab/>
-      </w:r>
-      <w:r>
-        <w:rPr>
-          <w:rFonts w:ascii="Arial" w:hAnsi="Arial" w:cs="Arial"/>
-          <w:color w:val="00B0F0"/>
-          <w:sz w:val="20"/>
-          <w:szCs w:val="20"/>
-        </w:rPr>
         <w:t>&lt;!-- MAPA / DESCRIPCION DE ITEMS DEL MAPA mapa-x --&gt;</w:t>
       </w:r>
     </w:p>
@@ -1686,16 +1613,7 @@
           <w:szCs w:val="20"/>
         </w:rPr>
         <w:tab/>
-        <w:t xml:space="preserve"> </w:t>
-      </w:r>
-      <w:r>
-        <w:rPr>
-          <w:rFonts w:ascii="Arial" w:hAnsi="Arial" w:cs="Arial"/>
-          <w:color w:val="00B0F0"/>
-          <w:sz w:val="20"/>
-          <w:szCs w:val="20"/>
-        </w:rPr>
-        <w:t xml:space="preserve">&lt;!-- Tour </w:t>
+        <w:t xml:space="preserve"> &lt;!-- Tour </w:t>
       </w:r>
       <w:proofErr w:type="spellStart"/>
       <w:r>
@@ -1804,17 +1722,17 @@
         </w:rPr>
         <w:t xml:space="preserve"> (</w:t>
       </w:r>
-      <w:proofErr w:type="spellStart"/>
-      <w:r>
-        <w:rPr>
-          <w:rFonts w:ascii="Arial" w:hAnsi="Arial" w:cs="Arial"/>
-          <w:color w:val="00B050"/>
-          <w:sz w:val="20"/>
-          <w:szCs w:val="20"/>
-        </w:rPr>
-        <w:t>convensiones</w:t>
-      </w:r>
-      <w:proofErr w:type="spellEnd"/>
+      <w:r>
+        <w:rPr>
+          <w:rFonts w:ascii="Arial" w:hAnsi="Arial" w:cs="Arial"/>
+          <w:color w:val="00B050"/>
+          <w:sz w:val="20"/>
+          <w:szCs w:val="20"/>
+        </w:rPr>
+        <w:t>convenciones</w:t>
+      </w:r>
+      <w:bookmarkStart w:id="0" w:name="_GoBack"/>
+      <w:bookmarkEnd w:id="0"/>
       <w:r>
         <w:rPr>
           <w:rFonts w:ascii="Arial" w:hAnsi="Arial" w:cs="Arial"/>

</xml_diff>